<commit_message>
added scheduler non functional requirements
</commit_message>
<xml_diff>
--- a/Documentation and misc/Sprint 3/Sprint 3 Documentation.docx
+++ b/Documentation and misc/Sprint 3/Sprint 3 Documentation.docx
@@ -85,23 +85,7 @@
           <w:szCs w:val="24"/>
           <w:lang w:val="en-US"/>
         </w:rPr>
-        <w:t xml:space="preserve">Sprint </w:t>
-      </w:r>
-      <w:r>
-        <w:rPr>
-          <w:sz w:val="24"/>
-          <w:szCs w:val="24"/>
-          <w:lang w:val="en-US"/>
-        </w:rPr>
-        <w:t>3</w:t>
-      </w:r>
-      <w:r>
-        <w:rPr>
-          <w:sz w:val="24"/>
-          <w:szCs w:val="24"/>
-          <w:lang w:val="en-US"/>
-        </w:rPr>
-        <w:t xml:space="preserve"> </w:t>
+        <w:t xml:space="preserve">Sprint 3 </w:t>
       </w:r>
     </w:p>
     <w:p>
@@ -132,8 +116,14 @@
         </w:rPr>
       </w:pPr>
     </w:p>
+    <w:bookmarkStart w:id="0" w:name="_Toc104217260" w:displacedByCustomXml="next"/>
     <w:sdt>
       <w:sdtPr>
+        <w:rPr>
+          <w:caps w:val="0"/>
+          <w:color w:val="auto"/>
+          <w:spacing w:val="0"/>
+        </w:rPr>
         <w:id w:val="1899320682"/>
         <w:docPartObj>
           <w:docPartGallery w:val="Table of Contents"/>
@@ -144,10 +134,7 @@
         <w:rPr>
           <w:b/>
           <w:bCs/>
-          <w:caps w:val="0"/>
           <w:noProof/>
-          <w:color w:val="auto"/>
-          <w:spacing w:val="0"/>
         </w:rPr>
       </w:sdtEndPr>
       <w:sdtContent>
@@ -164,8 +151,18 @@
           <w:r>
             <w:t>Contents</w:t>
           </w:r>
+          <w:bookmarkEnd w:id="0"/>
         </w:p>
         <w:p>
+          <w:pPr>
+            <w:pStyle w:val="TOC1"/>
+            <w:tabs>
+              <w:tab w:val="right" w:leader="dot" w:pos="9350"/>
+            </w:tabs>
+            <w:rPr>
+              <w:noProof/>
+            </w:rPr>
+          </w:pPr>
           <w:r>
             <w:fldChar w:fldCharType="begin"/>
           </w:r>
@@ -175,15 +172,977 @@
           <w:r>
             <w:fldChar w:fldCharType="separate"/>
           </w:r>
-          <w:r>
+          <w:hyperlink w:anchor="_Toc104217260" w:history="1">
+            <w:r>
+              <w:rPr>
+                <w:rStyle w:val="Hyperlink"/>
+                <w:noProof/>
+                <w:lang w:val="en-US"/>
+              </w:rPr>
+              <w:t xml:space="preserve">table of </w:t>
+            </w:r>
+            <w:r>
+              <w:rPr>
+                <w:rStyle w:val="Hyperlink"/>
+                <w:noProof/>
+              </w:rPr>
+              <w:t>Contents</w:t>
+            </w:r>
+            <w:r>
+              <w:rPr>
+                <w:noProof/>
+                <w:webHidden/>
+              </w:rPr>
+              <w:tab/>
+            </w:r>
+            <w:r>
+              <w:rPr>
+                <w:noProof/>
+                <w:webHidden/>
+              </w:rPr>
+              <w:fldChar w:fldCharType="begin"/>
+            </w:r>
+            <w:r>
+              <w:rPr>
+                <w:noProof/>
+                <w:webHidden/>
+              </w:rPr>
+              <w:instrText xml:space="preserve"> PAGEREF _Toc104217260 \h </w:instrText>
+            </w:r>
+            <w:r>
+              <w:rPr>
+                <w:noProof/>
+                <w:webHidden/>
+              </w:rPr>
+            </w:r>
+            <w:r>
+              <w:rPr>
+                <w:noProof/>
+                <w:webHidden/>
+              </w:rPr>
+              <w:fldChar w:fldCharType="separate"/>
+            </w:r>
+            <w:r>
+              <w:rPr>
+                <w:noProof/>
+                <w:webHidden/>
+              </w:rPr>
+              <w:t>1</w:t>
+            </w:r>
+            <w:r>
+              <w:rPr>
+                <w:noProof/>
+                <w:webHidden/>
+              </w:rPr>
+              <w:fldChar w:fldCharType="end"/>
+            </w:r>
+          </w:hyperlink>
+        </w:p>
+        <w:p>
+          <w:pPr>
+            <w:pStyle w:val="TOC1"/>
+            <w:tabs>
+              <w:tab w:val="right" w:leader="dot" w:pos="9350"/>
+            </w:tabs>
             <w:rPr>
-              <w:b/>
-              <w:bCs/>
               <w:noProof/>
-              <w:lang w:val="en-US"/>
             </w:rPr>
-            <w:t>No table of contents entries found.</w:t>
-          </w:r>
+          </w:pPr>
+          <w:hyperlink w:anchor="_Toc104217261" w:history="1">
+            <w:r>
+              <w:rPr>
+                <w:rStyle w:val="Hyperlink"/>
+                <w:noProof/>
+              </w:rPr>
+              <w:t>Introduction</w:t>
+            </w:r>
+            <w:r>
+              <w:rPr>
+                <w:noProof/>
+                <w:webHidden/>
+              </w:rPr>
+              <w:tab/>
+            </w:r>
+            <w:r>
+              <w:rPr>
+                <w:noProof/>
+                <w:webHidden/>
+              </w:rPr>
+              <w:fldChar w:fldCharType="begin"/>
+            </w:r>
+            <w:r>
+              <w:rPr>
+                <w:noProof/>
+                <w:webHidden/>
+              </w:rPr>
+              <w:instrText xml:space="preserve"> PAGEREF _Toc104217261 \h </w:instrText>
+            </w:r>
+            <w:r>
+              <w:rPr>
+                <w:noProof/>
+                <w:webHidden/>
+              </w:rPr>
+            </w:r>
+            <w:r>
+              <w:rPr>
+                <w:noProof/>
+                <w:webHidden/>
+              </w:rPr>
+              <w:fldChar w:fldCharType="separate"/>
+            </w:r>
+            <w:r>
+              <w:rPr>
+                <w:noProof/>
+                <w:webHidden/>
+              </w:rPr>
+              <w:t>1</w:t>
+            </w:r>
+            <w:r>
+              <w:rPr>
+                <w:noProof/>
+                <w:webHidden/>
+              </w:rPr>
+              <w:fldChar w:fldCharType="end"/>
+            </w:r>
+          </w:hyperlink>
+        </w:p>
+        <w:p>
+          <w:pPr>
+            <w:pStyle w:val="TOC2"/>
+            <w:tabs>
+              <w:tab w:val="right" w:leader="dot" w:pos="9350"/>
+            </w:tabs>
+            <w:rPr>
+              <w:noProof/>
+            </w:rPr>
+          </w:pPr>
+          <w:hyperlink w:anchor="_Toc104217262" w:history="1">
+            <w:r>
+              <w:rPr>
+                <w:rStyle w:val="Hyperlink"/>
+                <w:noProof/>
+                <w:lang w:val="en-US"/>
+              </w:rPr>
+              <w:t>Sprint 3 URS</w:t>
+            </w:r>
+            <w:r>
+              <w:rPr>
+                <w:noProof/>
+                <w:webHidden/>
+              </w:rPr>
+              <w:tab/>
+            </w:r>
+            <w:r>
+              <w:rPr>
+                <w:noProof/>
+                <w:webHidden/>
+              </w:rPr>
+              <w:fldChar w:fldCharType="begin"/>
+            </w:r>
+            <w:r>
+              <w:rPr>
+                <w:noProof/>
+                <w:webHidden/>
+              </w:rPr>
+              <w:instrText xml:space="preserve"> PAGEREF _Toc104217262 \h </w:instrText>
+            </w:r>
+            <w:r>
+              <w:rPr>
+                <w:noProof/>
+                <w:webHidden/>
+              </w:rPr>
+            </w:r>
+            <w:r>
+              <w:rPr>
+                <w:noProof/>
+                <w:webHidden/>
+              </w:rPr>
+              <w:fldChar w:fldCharType="separate"/>
+            </w:r>
+            <w:r>
+              <w:rPr>
+                <w:noProof/>
+                <w:webHidden/>
+              </w:rPr>
+              <w:t>2</w:t>
+            </w:r>
+            <w:r>
+              <w:rPr>
+                <w:noProof/>
+                <w:webHidden/>
+              </w:rPr>
+              <w:fldChar w:fldCharType="end"/>
+            </w:r>
+          </w:hyperlink>
+        </w:p>
+        <w:p>
+          <w:pPr>
+            <w:pStyle w:val="TOC1"/>
+            <w:tabs>
+              <w:tab w:val="right" w:leader="dot" w:pos="9350"/>
+            </w:tabs>
+            <w:rPr>
+              <w:noProof/>
+            </w:rPr>
+          </w:pPr>
+          <w:hyperlink w:anchor="_Toc104217263" w:history="1">
+            <w:r>
+              <w:rPr>
+                <w:rStyle w:val="Hyperlink"/>
+                <w:noProof/>
+              </w:rPr>
+              <w:t>User requirements</w:t>
+            </w:r>
+            <w:r>
+              <w:rPr>
+                <w:noProof/>
+                <w:webHidden/>
+              </w:rPr>
+              <w:tab/>
+            </w:r>
+            <w:r>
+              <w:rPr>
+                <w:noProof/>
+                <w:webHidden/>
+              </w:rPr>
+              <w:fldChar w:fldCharType="begin"/>
+            </w:r>
+            <w:r>
+              <w:rPr>
+                <w:noProof/>
+                <w:webHidden/>
+              </w:rPr>
+              <w:instrText xml:space="preserve"> PAGEREF _Toc104217263 \h </w:instrText>
+            </w:r>
+            <w:r>
+              <w:rPr>
+                <w:noProof/>
+                <w:webHidden/>
+              </w:rPr>
+            </w:r>
+            <w:r>
+              <w:rPr>
+                <w:noProof/>
+                <w:webHidden/>
+              </w:rPr>
+              <w:fldChar w:fldCharType="separate"/>
+            </w:r>
+            <w:r>
+              <w:rPr>
+                <w:noProof/>
+                <w:webHidden/>
+              </w:rPr>
+              <w:t>2</w:t>
+            </w:r>
+            <w:r>
+              <w:rPr>
+                <w:noProof/>
+                <w:webHidden/>
+              </w:rPr>
+              <w:fldChar w:fldCharType="end"/>
+            </w:r>
+          </w:hyperlink>
+        </w:p>
+        <w:p>
+          <w:pPr>
+            <w:pStyle w:val="TOC3"/>
+            <w:tabs>
+              <w:tab w:val="right" w:leader="dot" w:pos="9350"/>
+            </w:tabs>
+            <w:rPr>
+              <w:noProof/>
+            </w:rPr>
+          </w:pPr>
+          <w:hyperlink w:anchor="_Toc104217264" w:history="1">
+            <w:r>
+              <w:rPr>
+                <w:rStyle w:val="Hyperlink"/>
+                <w:rFonts w:ascii="Calibri" w:eastAsia="Times New Roman" w:hAnsi="Calibri" w:cs="Times New Roman"/>
+                <w:caps/>
+                <w:noProof/>
+                <w:spacing w:val="15"/>
+                <w:lang w:val="en-US"/>
+              </w:rPr>
+              <w:t>functional requirements</w:t>
+            </w:r>
+            <w:r>
+              <w:rPr>
+                <w:noProof/>
+                <w:webHidden/>
+              </w:rPr>
+              <w:tab/>
+            </w:r>
+            <w:r>
+              <w:rPr>
+                <w:noProof/>
+                <w:webHidden/>
+              </w:rPr>
+              <w:fldChar w:fldCharType="begin"/>
+            </w:r>
+            <w:r>
+              <w:rPr>
+                <w:noProof/>
+                <w:webHidden/>
+              </w:rPr>
+              <w:instrText xml:space="preserve"> PAGEREF _Toc104217264 \h </w:instrText>
+            </w:r>
+            <w:r>
+              <w:rPr>
+                <w:noProof/>
+                <w:webHidden/>
+              </w:rPr>
+            </w:r>
+            <w:r>
+              <w:rPr>
+                <w:noProof/>
+                <w:webHidden/>
+              </w:rPr>
+              <w:fldChar w:fldCharType="separate"/>
+            </w:r>
+            <w:r>
+              <w:rPr>
+                <w:noProof/>
+                <w:webHidden/>
+              </w:rPr>
+              <w:t>2</w:t>
+            </w:r>
+            <w:r>
+              <w:rPr>
+                <w:noProof/>
+                <w:webHidden/>
+              </w:rPr>
+              <w:fldChar w:fldCharType="end"/>
+            </w:r>
+          </w:hyperlink>
+        </w:p>
+        <w:p>
+          <w:pPr>
+            <w:pStyle w:val="TOC1"/>
+            <w:tabs>
+              <w:tab w:val="right" w:leader="dot" w:pos="9350"/>
+            </w:tabs>
+            <w:rPr>
+              <w:noProof/>
+            </w:rPr>
+          </w:pPr>
+          <w:hyperlink w:anchor="_Toc104217265" w:history="1">
+            <w:r>
+              <w:rPr>
+                <w:rStyle w:val="Hyperlink"/>
+                <w:noProof/>
+                <w:lang w:val="en-US"/>
+              </w:rPr>
+              <w:t>Work division</w:t>
+            </w:r>
+            <w:r>
+              <w:rPr>
+                <w:noProof/>
+                <w:webHidden/>
+              </w:rPr>
+              <w:tab/>
+            </w:r>
+            <w:r>
+              <w:rPr>
+                <w:noProof/>
+                <w:webHidden/>
+              </w:rPr>
+              <w:fldChar w:fldCharType="begin"/>
+            </w:r>
+            <w:r>
+              <w:rPr>
+                <w:noProof/>
+                <w:webHidden/>
+              </w:rPr>
+              <w:instrText xml:space="preserve"> PAGEREF _Toc104217265 \h </w:instrText>
+            </w:r>
+            <w:r>
+              <w:rPr>
+                <w:noProof/>
+                <w:webHidden/>
+              </w:rPr>
+            </w:r>
+            <w:r>
+              <w:rPr>
+                <w:noProof/>
+                <w:webHidden/>
+              </w:rPr>
+              <w:fldChar w:fldCharType="separate"/>
+            </w:r>
+            <w:r>
+              <w:rPr>
+                <w:noProof/>
+                <w:webHidden/>
+              </w:rPr>
+              <w:t>3</w:t>
+            </w:r>
+            <w:r>
+              <w:rPr>
+                <w:noProof/>
+                <w:webHidden/>
+              </w:rPr>
+              <w:fldChar w:fldCharType="end"/>
+            </w:r>
+          </w:hyperlink>
+        </w:p>
+        <w:p>
+          <w:pPr>
+            <w:pStyle w:val="TOC1"/>
+            <w:tabs>
+              <w:tab w:val="right" w:leader="dot" w:pos="9350"/>
+            </w:tabs>
+            <w:rPr>
+              <w:noProof/>
+            </w:rPr>
+          </w:pPr>
+          <w:hyperlink w:anchor="_Toc104217266" w:history="1">
+            <w:r>
+              <w:rPr>
+                <w:rStyle w:val="Hyperlink"/>
+                <w:noProof/>
+                <w:lang w:val="en-US"/>
+              </w:rPr>
+              <w:t>Use cases</w:t>
+            </w:r>
+            <w:r>
+              <w:rPr>
+                <w:noProof/>
+                <w:webHidden/>
+              </w:rPr>
+              <w:tab/>
+            </w:r>
+            <w:r>
+              <w:rPr>
+                <w:noProof/>
+                <w:webHidden/>
+              </w:rPr>
+              <w:fldChar w:fldCharType="begin"/>
+            </w:r>
+            <w:r>
+              <w:rPr>
+                <w:noProof/>
+                <w:webHidden/>
+              </w:rPr>
+              <w:instrText xml:space="preserve"> PAGEREF _Toc104217266 \h </w:instrText>
+            </w:r>
+            <w:r>
+              <w:rPr>
+                <w:noProof/>
+                <w:webHidden/>
+              </w:rPr>
+            </w:r>
+            <w:r>
+              <w:rPr>
+                <w:noProof/>
+                <w:webHidden/>
+              </w:rPr>
+              <w:fldChar w:fldCharType="separate"/>
+            </w:r>
+            <w:r>
+              <w:rPr>
+                <w:noProof/>
+                <w:webHidden/>
+              </w:rPr>
+              <w:t>3</w:t>
+            </w:r>
+            <w:r>
+              <w:rPr>
+                <w:noProof/>
+                <w:webHidden/>
+              </w:rPr>
+              <w:fldChar w:fldCharType="end"/>
+            </w:r>
+          </w:hyperlink>
+        </w:p>
+        <w:p>
+          <w:pPr>
+            <w:pStyle w:val="TOC3"/>
+            <w:tabs>
+              <w:tab w:val="right" w:leader="dot" w:pos="9350"/>
+            </w:tabs>
+            <w:rPr>
+              <w:noProof/>
+            </w:rPr>
+          </w:pPr>
+          <w:hyperlink w:anchor="_Toc104217267" w:history="1">
+            <w:r>
+              <w:rPr>
+                <w:rStyle w:val="Hyperlink"/>
+                <w:rFonts w:ascii="Calibri" w:eastAsia="Times New Roman" w:hAnsi="Calibri" w:cs="Times New Roman"/>
+                <w:caps/>
+                <w:noProof/>
+                <w:spacing w:val="15"/>
+                <w:lang w:val="en-US"/>
+              </w:rPr>
+              <w:t>UC-28</w:t>
+            </w:r>
+            <w:r>
+              <w:rPr>
+                <w:noProof/>
+                <w:webHidden/>
+              </w:rPr>
+              <w:tab/>
+            </w:r>
+            <w:r>
+              <w:rPr>
+                <w:noProof/>
+                <w:webHidden/>
+              </w:rPr>
+              <w:fldChar w:fldCharType="begin"/>
+            </w:r>
+            <w:r>
+              <w:rPr>
+                <w:noProof/>
+                <w:webHidden/>
+              </w:rPr>
+              <w:instrText xml:space="preserve"> PAGEREF _Toc104217267 \h </w:instrText>
+            </w:r>
+            <w:r>
+              <w:rPr>
+                <w:noProof/>
+                <w:webHidden/>
+              </w:rPr>
+            </w:r>
+            <w:r>
+              <w:rPr>
+                <w:noProof/>
+                <w:webHidden/>
+              </w:rPr>
+              <w:fldChar w:fldCharType="separate"/>
+            </w:r>
+            <w:r>
+              <w:rPr>
+                <w:noProof/>
+                <w:webHidden/>
+              </w:rPr>
+              <w:t>3</w:t>
+            </w:r>
+            <w:r>
+              <w:rPr>
+                <w:noProof/>
+                <w:webHidden/>
+              </w:rPr>
+              <w:fldChar w:fldCharType="end"/>
+            </w:r>
+          </w:hyperlink>
+        </w:p>
+        <w:p>
+          <w:pPr>
+            <w:pStyle w:val="TOC3"/>
+            <w:tabs>
+              <w:tab w:val="right" w:leader="dot" w:pos="9350"/>
+            </w:tabs>
+            <w:rPr>
+              <w:noProof/>
+            </w:rPr>
+          </w:pPr>
+          <w:hyperlink w:anchor="_Toc104217268" w:history="1">
+            <w:r>
+              <w:rPr>
+                <w:rStyle w:val="Hyperlink"/>
+                <w:rFonts w:ascii="Calibri" w:eastAsia="Times New Roman" w:hAnsi="Calibri" w:cs="Times New Roman"/>
+                <w:caps/>
+                <w:noProof/>
+                <w:spacing w:val="15"/>
+                <w:lang w:val="en-US"/>
+              </w:rPr>
+              <w:t>UC-29</w:t>
+            </w:r>
+            <w:r>
+              <w:rPr>
+                <w:noProof/>
+                <w:webHidden/>
+              </w:rPr>
+              <w:tab/>
+            </w:r>
+            <w:r>
+              <w:rPr>
+                <w:noProof/>
+                <w:webHidden/>
+              </w:rPr>
+              <w:fldChar w:fldCharType="begin"/>
+            </w:r>
+            <w:r>
+              <w:rPr>
+                <w:noProof/>
+                <w:webHidden/>
+              </w:rPr>
+              <w:instrText xml:space="preserve"> PAGEREF _Toc104217268 \h </w:instrText>
+            </w:r>
+            <w:r>
+              <w:rPr>
+                <w:noProof/>
+                <w:webHidden/>
+              </w:rPr>
+            </w:r>
+            <w:r>
+              <w:rPr>
+                <w:noProof/>
+                <w:webHidden/>
+              </w:rPr>
+              <w:fldChar w:fldCharType="separate"/>
+            </w:r>
+            <w:r>
+              <w:rPr>
+                <w:noProof/>
+                <w:webHidden/>
+              </w:rPr>
+              <w:t>4</w:t>
+            </w:r>
+            <w:r>
+              <w:rPr>
+                <w:noProof/>
+                <w:webHidden/>
+              </w:rPr>
+              <w:fldChar w:fldCharType="end"/>
+            </w:r>
+          </w:hyperlink>
+        </w:p>
+        <w:p>
+          <w:pPr>
+            <w:pStyle w:val="TOC2"/>
+            <w:tabs>
+              <w:tab w:val="right" w:leader="dot" w:pos="9350"/>
+            </w:tabs>
+            <w:rPr>
+              <w:noProof/>
+            </w:rPr>
+          </w:pPr>
+          <w:hyperlink w:anchor="_Toc104217269" w:history="1">
+            <w:r>
+              <w:rPr>
+                <w:rStyle w:val="Hyperlink"/>
+                <w:noProof/>
+                <w:lang w:val="en-US"/>
+              </w:rPr>
+              <w:t>Sprint 2 Test Plan</w:t>
+            </w:r>
+            <w:r>
+              <w:rPr>
+                <w:noProof/>
+                <w:webHidden/>
+              </w:rPr>
+              <w:tab/>
+            </w:r>
+            <w:r>
+              <w:rPr>
+                <w:noProof/>
+                <w:webHidden/>
+              </w:rPr>
+              <w:fldChar w:fldCharType="begin"/>
+            </w:r>
+            <w:r>
+              <w:rPr>
+                <w:noProof/>
+                <w:webHidden/>
+              </w:rPr>
+              <w:instrText xml:space="preserve"> PAGEREF _Toc104217269 \h </w:instrText>
+            </w:r>
+            <w:r>
+              <w:rPr>
+                <w:noProof/>
+                <w:webHidden/>
+              </w:rPr>
+            </w:r>
+            <w:r>
+              <w:rPr>
+                <w:noProof/>
+                <w:webHidden/>
+              </w:rPr>
+              <w:fldChar w:fldCharType="separate"/>
+            </w:r>
+            <w:r>
+              <w:rPr>
+                <w:noProof/>
+                <w:webHidden/>
+              </w:rPr>
+              <w:t>4</w:t>
+            </w:r>
+            <w:r>
+              <w:rPr>
+                <w:noProof/>
+                <w:webHidden/>
+              </w:rPr>
+              <w:fldChar w:fldCharType="end"/>
+            </w:r>
+          </w:hyperlink>
+        </w:p>
+        <w:p>
+          <w:pPr>
+            <w:pStyle w:val="TOC1"/>
+            <w:tabs>
+              <w:tab w:val="right" w:leader="dot" w:pos="9350"/>
+            </w:tabs>
+            <w:rPr>
+              <w:noProof/>
+            </w:rPr>
+          </w:pPr>
+          <w:hyperlink w:anchor="_Toc104217270" w:history="1">
+            <w:r>
+              <w:rPr>
+                <w:rStyle w:val="Hyperlink"/>
+                <w:noProof/>
+                <w:lang w:val="en-US"/>
+              </w:rPr>
+              <w:t>Introduction</w:t>
+            </w:r>
+            <w:r>
+              <w:rPr>
+                <w:noProof/>
+                <w:webHidden/>
+              </w:rPr>
+              <w:tab/>
+            </w:r>
+            <w:r>
+              <w:rPr>
+                <w:noProof/>
+                <w:webHidden/>
+              </w:rPr>
+              <w:fldChar w:fldCharType="begin"/>
+            </w:r>
+            <w:r>
+              <w:rPr>
+                <w:noProof/>
+                <w:webHidden/>
+              </w:rPr>
+              <w:instrText xml:space="preserve"> PAGEREF _Toc104217270 \h </w:instrText>
+            </w:r>
+            <w:r>
+              <w:rPr>
+                <w:noProof/>
+                <w:webHidden/>
+              </w:rPr>
+            </w:r>
+            <w:r>
+              <w:rPr>
+                <w:noProof/>
+                <w:webHidden/>
+              </w:rPr>
+              <w:fldChar w:fldCharType="separate"/>
+            </w:r>
+            <w:r>
+              <w:rPr>
+                <w:noProof/>
+                <w:webHidden/>
+              </w:rPr>
+              <w:t>4</w:t>
+            </w:r>
+            <w:r>
+              <w:rPr>
+                <w:noProof/>
+                <w:webHidden/>
+              </w:rPr>
+              <w:fldChar w:fldCharType="end"/>
+            </w:r>
+          </w:hyperlink>
+        </w:p>
+        <w:p>
+          <w:pPr>
+            <w:pStyle w:val="TOC1"/>
+            <w:tabs>
+              <w:tab w:val="right" w:leader="dot" w:pos="9350"/>
+            </w:tabs>
+            <w:rPr>
+              <w:noProof/>
+            </w:rPr>
+          </w:pPr>
+          <w:hyperlink w:anchor="_Toc104217271" w:history="1">
+            <w:r>
+              <w:rPr>
+                <w:rStyle w:val="Hyperlink"/>
+                <w:noProof/>
+                <w:lang w:val="en-US"/>
+              </w:rPr>
+              <w:t>Test cases per use case</w:t>
+            </w:r>
+            <w:r>
+              <w:rPr>
+                <w:noProof/>
+                <w:webHidden/>
+              </w:rPr>
+              <w:tab/>
+            </w:r>
+            <w:r>
+              <w:rPr>
+                <w:noProof/>
+                <w:webHidden/>
+              </w:rPr>
+              <w:fldChar w:fldCharType="begin"/>
+            </w:r>
+            <w:r>
+              <w:rPr>
+                <w:noProof/>
+                <w:webHidden/>
+              </w:rPr>
+              <w:instrText xml:space="preserve"> PAGEREF _Toc104217271 \h </w:instrText>
+            </w:r>
+            <w:r>
+              <w:rPr>
+                <w:noProof/>
+                <w:webHidden/>
+              </w:rPr>
+            </w:r>
+            <w:r>
+              <w:rPr>
+                <w:noProof/>
+                <w:webHidden/>
+              </w:rPr>
+              <w:fldChar w:fldCharType="separate"/>
+            </w:r>
+            <w:r>
+              <w:rPr>
+                <w:noProof/>
+                <w:webHidden/>
+              </w:rPr>
+              <w:t>4</w:t>
+            </w:r>
+            <w:r>
+              <w:rPr>
+                <w:noProof/>
+                <w:webHidden/>
+              </w:rPr>
+              <w:fldChar w:fldCharType="end"/>
+            </w:r>
+          </w:hyperlink>
+        </w:p>
+        <w:p>
+          <w:pPr>
+            <w:pStyle w:val="TOC2"/>
+            <w:tabs>
+              <w:tab w:val="right" w:leader="dot" w:pos="9350"/>
+            </w:tabs>
+            <w:rPr>
+              <w:noProof/>
+            </w:rPr>
+          </w:pPr>
+          <w:hyperlink w:anchor="_Toc104217272" w:history="1">
+            <w:r>
+              <w:rPr>
+                <w:rStyle w:val="Hyperlink"/>
+                <w:noProof/>
+                <w:lang w:val="en-US"/>
+              </w:rPr>
+              <w:t>UC-28: Creating an automatic schedule</w:t>
+            </w:r>
+            <w:r>
+              <w:rPr>
+                <w:noProof/>
+                <w:webHidden/>
+              </w:rPr>
+              <w:tab/>
+            </w:r>
+            <w:r>
+              <w:rPr>
+                <w:noProof/>
+                <w:webHidden/>
+              </w:rPr>
+              <w:fldChar w:fldCharType="begin"/>
+            </w:r>
+            <w:r>
+              <w:rPr>
+                <w:noProof/>
+                <w:webHidden/>
+              </w:rPr>
+              <w:instrText xml:space="preserve"> PAGEREF _Toc104217272 \h </w:instrText>
+            </w:r>
+            <w:r>
+              <w:rPr>
+                <w:noProof/>
+                <w:webHidden/>
+              </w:rPr>
+            </w:r>
+            <w:r>
+              <w:rPr>
+                <w:noProof/>
+                <w:webHidden/>
+              </w:rPr>
+              <w:fldChar w:fldCharType="separate"/>
+            </w:r>
+            <w:r>
+              <w:rPr>
+                <w:noProof/>
+                <w:webHidden/>
+              </w:rPr>
+              <w:t>5</w:t>
+            </w:r>
+            <w:r>
+              <w:rPr>
+                <w:noProof/>
+                <w:webHidden/>
+              </w:rPr>
+              <w:fldChar w:fldCharType="end"/>
+            </w:r>
+          </w:hyperlink>
+        </w:p>
+        <w:p>
+          <w:pPr>
+            <w:pStyle w:val="TOC2"/>
+            <w:tabs>
+              <w:tab w:val="right" w:leader="dot" w:pos="9350"/>
+            </w:tabs>
+            <w:rPr>
+              <w:noProof/>
+            </w:rPr>
+          </w:pPr>
+          <w:hyperlink w:anchor="_Toc104217273" w:history="1">
+            <w:r>
+              <w:rPr>
+                <w:rStyle w:val="Hyperlink"/>
+                <w:noProof/>
+                <w:lang w:val="en-US"/>
+              </w:rPr>
+              <w:t>UC-29: Assigning an image to an inventory item</w:t>
+            </w:r>
+            <w:r>
+              <w:rPr>
+                <w:noProof/>
+                <w:webHidden/>
+              </w:rPr>
+              <w:tab/>
+            </w:r>
+            <w:r>
+              <w:rPr>
+                <w:noProof/>
+                <w:webHidden/>
+              </w:rPr>
+              <w:fldChar w:fldCharType="begin"/>
+            </w:r>
+            <w:r>
+              <w:rPr>
+                <w:noProof/>
+                <w:webHidden/>
+              </w:rPr>
+              <w:instrText xml:space="preserve"> PAGEREF _Toc104217273 \h </w:instrText>
+            </w:r>
+            <w:r>
+              <w:rPr>
+                <w:noProof/>
+                <w:webHidden/>
+              </w:rPr>
+            </w:r>
+            <w:r>
+              <w:rPr>
+                <w:noProof/>
+                <w:webHidden/>
+              </w:rPr>
+              <w:fldChar w:fldCharType="separate"/>
+            </w:r>
+            <w:r>
+              <w:rPr>
+                <w:noProof/>
+                <w:webHidden/>
+              </w:rPr>
+              <w:t>5</w:t>
+            </w:r>
+            <w:r>
+              <w:rPr>
+                <w:noProof/>
+                <w:webHidden/>
+              </w:rPr>
+              <w:fldChar w:fldCharType="end"/>
+            </w:r>
+          </w:hyperlink>
+        </w:p>
+        <w:p>
           <w:r>
             <w:rPr>
               <w:b/>
@@ -209,11 +1168,13 @@
       <w:pPr>
         <w:pStyle w:val="Heading1"/>
       </w:pPr>
-      <w:bookmarkStart w:id="0" w:name="_Toc97540595"/>
+      <w:bookmarkStart w:id="1" w:name="_Toc97540595"/>
+      <w:bookmarkStart w:id="2" w:name="_Toc104217261"/>
       <w:r>
         <w:t>Introduction</w:t>
       </w:r>
-      <w:bookmarkEnd w:id="0"/>
+      <w:bookmarkEnd w:id="1"/>
+      <w:bookmarkEnd w:id="2"/>
     </w:p>
     <w:p>
       <w:pPr>
@@ -289,39 +1250,7 @@
           <w:szCs w:val="24"/>
           <w:lang w:val="en-US"/>
         </w:rPr>
-        <w:t>(Week 1</w:t>
-      </w:r>
-      <w:r>
-        <w:rPr>
-          <w:sz w:val="24"/>
-          <w:szCs w:val="24"/>
-          <w:lang w:val="en-US"/>
-        </w:rPr>
-        <w:t>3</w:t>
-      </w:r>
-      <w:r>
-        <w:rPr>
-          <w:sz w:val="24"/>
-          <w:szCs w:val="24"/>
-          <w:lang w:val="en-US"/>
-        </w:rPr>
-        <w:t>-1</w:t>
-      </w:r>
-      <w:r>
-        <w:rPr>
-          <w:sz w:val="24"/>
-          <w:szCs w:val="24"/>
-          <w:lang w:val="en-US"/>
-        </w:rPr>
-        <w:t>5</w:t>
-      </w:r>
-      <w:r>
-        <w:rPr>
-          <w:sz w:val="24"/>
-          <w:szCs w:val="24"/>
-          <w:lang w:val="en-US"/>
-        </w:rPr>
-        <w:t>) and represents an extension of the waterfall phase documents. As a difference from the previous documents, now the entire documentation of a sprint will be presented as a single document</w:t>
+        <w:t>(Week 13-15) and represents an extension of the waterfall phase documents. As a difference from the previous documents, now the entire documentation of a sprint will be presented as a single document</w:t>
       </w:r>
       <w:r>
         <w:rPr>
@@ -331,87 +1260,6 @@
         </w:rPr>
         <w:t>.</w:t>
       </w:r>
-    </w:p>
-    <w:p>
-      <w:pPr>
-        <w:rPr>
-          <w:sz w:val="24"/>
-          <w:szCs w:val="24"/>
-          <w:lang w:val="en-US"/>
-        </w:rPr>
-      </w:pPr>
-    </w:p>
-    <w:p>
-      <w:pPr>
-        <w:rPr>
-          <w:sz w:val="24"/>
-          <w:szCs w:val="24"/>
-          <w:lang w:val="en-US"/>
-        </w:rPr>
-      </w:pPr>
-    </w:p>
-    <w:p>
-      <w:pPr>
-        <w:rPr>
-          <w:sz w:val="24"/>
-          <w:szCs w:val="24"/>
-          <w:lang w:val="en-US"/>
-        </w:rPr>
-      </w:pPr>
-    </w:p>
-    <w:p>
-      <w:pPr>
-        <w:rPr>
-          <w:sz w:val="24"/>
-          <w:szCs w:val="24"/>
-          <w:lang w:val="en-US"/>
-        </w:rPr>
-      </w:pPr>
-    </w:p>
-    <w:p>
-      <w:pPr>
-        <w:rPr>
-          <w:sz w:val="24"/>
-          <w:szCs w:val="24"/>
-          <w:lang w:val="en-US"/>
-        </w:rPr>
-      </w:pPr>
-    </w:p>
-    <w:p>
-      <w:pPr>
-        <w:rPr>
-          <w:sz w:val="24"/>
-          <w:szCs w:val="24"/>
-          <w:lang w:val="en-US"/>
-        </w:rPr>
-      </w:pPr>
-    </w:p>
-    <w:p>
-      <w:pPr>
-        <w:rPr>
-          <w:sz w:val="24"/>
-          <w:szCs w:val="24"/>
-          <w:lang w:val="en-US"/>
-        </w:rPr>
-      </w:pPr>
-    </w:p>
-    <w:p>
-      <w:pPr>
-        <w:rPr>
-          <w:sz w:val="24"/>
-          <w:szCs w:val="24"/>
-          <w:lang w:val="en-US"/>
-        </w:rPr>
-      </w:pPr>
-    </w:p>
-    <w:p>
-      <w:pPr>
-        <w:rPr>
-          <w:sz w:val="24"/>
-          <w:szCs w:val="24"/>
-          <w:lang w:val="en-US"/>
-        </w:rPr>
-      </w:pPr>
     </w:p>
     <w:p>
       <w:pPr>
@@ -422,8 +1270,9 @@
           <w:lang w:val="en-US"/>
         </w:rPr>
       </w:pPr>
-      <w:bookmarkStart w:id="1" w:name="_Toc100175769"/>
-      <w:bookmarkStart w:id="2" w:name="_Toc103509279"/>
+      <w:bookmarkStart w:id="3" w:name="_Toc100175769"/>
+      <w:bookmarkStart w:id="4" w:name="_Toc103509279"/>
+      <w:bookmarkStart w:id="5" w:name="_Toc104217262"/>
       <w:r>
         <w:rPr>
           <w:sz w:val="32"/>
@@ -449,8 +1298,9 @@
         </w:rPr>
         <w:t xml:space="preserve"> URS</w:t>
       </w:r>
-      <w:bookmarkEnd w:id="1"/>
-      <w:bookmarkEnd w:id="2"/>
+      <w:bookmarkEnd w:id="3"/>
+      <w:bookmarkEnd w:id="4"/>
+      <w:bookmarkEnd w:id="5"/>
     </w:p>
     <w:p/>
     <w:p>
@@ -516,11 +1366,13 @@
       <w:pPr>
         <w:pStyle w:val="Heading1"/>
       </w:pPr>
-      <w:bookmarkStart w:id="3" w:name="_Toc97540596"/>
+      <w:bookmarkStart w:id="6" w:name="_Toc97540596"/>
+      <w:bookmarkStart w:id="7" w:name="_Toc104217263"/>
       <w:r>
         <w:t>User requirements</w:t>
       </w:r>
-      <w:bookmarkEnd w:id="3"/>
+      <w:bookmarkEnd w:id="6"/>
+      <w:bookmarkEnd w:id="7"/>
     </w:p>
     <w:p>
       <w:pPr>
@@ -698,15 +1550,6 @@
         </w:rPr>
         <w:t xml:space="preserve"> features that will not be implemented</w:t>
       </w:r>
-    </w:p>
-    <w:p>
-      <w:pPr>
-        <w:rPr>
-          <w:sz w:val="24"/>
-          <w:szCs w:val="24"/>
-          <w:lang w:val="en-US"/>
-        </w:rPr>
-      </w:pPr>
     </w:p>
     <w:p>
       <w:pPr>
@@ -734,8 +1577,6 @@
           <w:lang w:val="en-US"/>
         </w:rPr>
       </w:pPr>
-      <w:bookmarkStart w:id="4" w:name="_Toc100175771"/>
-      <w:bookmarkStart w:id="5" w:name="_Toc103509281"/>
       <w:r>
         <w:rPr>
           <w:rFonts w:ascii="Calibri" w:eastAsia="Times New Roman" w:hAnsi="Calibri" w:cs="Times New Roman"/>
@@ -746,10 +1587,296 @@
           <w:szCs w:val="24"/>
           <w:lang w:val="en-US"/>
         </w:rPr>
+        <w:t>non-</w:t>
+      </w:r>
+      <w:r>
+        <w:rPr>
+          <w:rFonts w:ascii="Calibri" w:eastAsia="Times New Roman" w:hAnsi="Calibri" w:cs="Times New Roman"/>
+          <w:caps/>
+          <w:color w:val="003788"/>
+          <w:spacing w:val="15"/>
+          <w:sz w:val="24"/>
+          <w:szCs w:val="24"/>
+          <w:lang w:val="en-US"/>
+        </w:rPr>
         <w:t>functional requirements</w:t>
       </w:r>
-      <w:bookmarkEnd w:id="4"/>
-      <w:bookmarkEnd w:id="5"/>
+    </w:p>
+    <w:p>
+      <w:pPr>
+        <w:pStyle w:val="ListParagraph"/>
+        <w:numPr>
+          <w:ilvl w:val="0"/>
+          <w:numId w:val="10"/>
+        </w:numPr>
+        <w:rPr>
+          <w:sz w:val="24"/>
+          <w:szCs w:val="24"/>
+          <w:lang w:val="en-US"/>
+        </w:rPr>
+      </w:pPr>
+      <w:proofErr w:type="spellStart"/>
+      <w:r>
+        <w:rPr>
+          <w:sz w:val="24"/>
+          <w:szCs w:val="24"/>
+          <w:lang w:val="en-US"/>
+        </w:rPr>
+        <w:t>NFR</w:t>
+      </w:r>
+      <w:proofErr w:type="spellEnd"/>
+      <w:r>
+        <w:rPr>
+          <w:sz w:val="24"/>
+          <w:szCs w:val="24"/>
+          <w:lang w:val="en-US"/>
+        </w:rPr>
+        <w:t>-08(M): Automatic scheduler: when assigning workers, their schedule must be made in such a way that their 40-hour contracts are fulfilled</w:t>
+      </w:r>
+    </w:p>
+    <w:p>
+      <w:pPr>
+        <w:pStyle w:val="ListParagraph"/>
+        <w:numPr>
+          <w:ilvl w:val="0"/>
+          <w:numId w:val="10"/>
+        </w:numPr>
+        <w:rPr>
+          <w:sz w:val="24"/>
+          <w:szCs w:val="24"/>
+          <w:lang w:val="en-US"/>
+        </w:rPr>
+      </w:pPr>
+      <w:proofErr w:type="spellStart"/>
+      <w:r>
+        <w:rPr>
+          <w:sz w:val="24"/>
+          <w:szCs w:val="24"/>
+          <w:lang w:val="en-US"/>
+        </w:rPr>
+        <w:t>NFR</w:t>
+      </w:r>
+      <w:proofErr w:type="spellEnd"/>
+      <w:r>
+        <w:rPr>
+          <w:sz w:val="24"/>
+          <w:szCs w:val="24"/>
+          <w:lang w:val="en-US"/>
+        </w:rPr>
+        <w:t>-09(M): Automatic scheduler: when assigning it must keep track of all the pre-imposed rules, such as no morning shifts after night shifts.</w:t>
+      </w:r>
+    </w:p>
+    <w:p>
+      <w:pPr>
+        <w:pStyle w:val="ListParagraph"/>
+        <w:numPr>
+          <w:ilvl w:val="0"/>
+          <w:numId w:val="10"/>
+        </w:numPr>
+        <w:rPr>
+          <w:sz w:val="24"/>
+          <w:szCs w:val="24"/>
+          <w:lang w:val="en-US"/>
+        </w:rPr>
+      </w:pPr>
+      <w:proofErr w:type="spellStart"/>
+      <w:r>
+        <w:rPr>
+          <w:sz w:val="24"/>
+          <w:szCs w:val="24"/>
+          <w:lang w:val="en-US"/>
+        </w:rPr>
+        <w:t>NFR</w:t>
+      </w:r>
+      <w:proofErr w:type="spellEnd"/>
+      <w:r>
+        <w:rPr>
+          <w:sz w:val="24"/>
+          <w:szCs w:val="24"/>
+          <w:lang w:val="en-US"/>
+        </w:rPr>
+        <w:t>-10(M): Automatic Scheduler: Employees must be assigned a day off</w:t>
+      </w:r>
+    </w:p>
+    <w:p>
+      <w:pPr>
+        <w:pStyle w:val="ListParagraph"/>
+        <w:numPr>
+          <w:ilvl w:val="0"/>
+          <w:numId w:val="10"/>
+        </w:numPr>
+        <w:rPr>
+          <w:sz w:val="24"/>
+          <w:szCs w:val="24"/>
+          <w:lang w:val="en-US"/>
+        </w:rPr>
+      </w:pPr>
+      <w:proofErr w:type="spellStart"/>
+      <w:r>
+        <w:rPr>
+          <w:sz w:val="24"/>
+          <w:szCs w:val="24"/>
+          <w:lang w:val="en-US"/>
+        </w:rPr>
+        <w:t>NFR</w:t>
+      </w:r>
+      <w:proofErr w:type="spellEnd"/>
+      <w:r>
+        <w:rPr>
+          <w:sz w:val="24"/>
+          <w:szCs w:val="24"/>
+          <w:lang w:val="en-US"/>
+        </w:rPr>
+        <w:t>-11</w:t>
+      </w:r>
+      <w:r>
+        <w:rPr>
+          <w:sz w:val="24"/>
+          <w:szCs w:val="24"/>
+          <w:lang w:val="en-US"/>
+        </w:rPr>
+        <w:t xml:space="preserve">(S): </w:t>
+      </w:r>
+      <w:r>
+        <w:rPr>
+          <w:sz w:val="24"/>
+          <w:szCs w:val="24"/>
+          <w:lang w:val="en-US"/>
+        </w:rPr>
+        <w:t>Automatic Scheduler</w:t>
+      </w:r>
+      <w:r>
+        <w:rPr>
+          <w:sz w:val="24"/>
+          <w:szCs w:val="24"/>
+          <w:lang w:val="en-US"/>
+        </w:rPr>
+        <w:t>: Employee work</w:t>
+      </w:r>
+      <w:r>
+        <w:rPr>
+          <w:sz w:val="24"/>
+          <w:szCs w:val="24"/>
+          <w:lang w:val="en-US"/>
+        </w:rPr>
+        <w:t xml:space="preserve"> hours</w:t>
+      </w:r>
+      <w:r>
+        <w:rPr>
+          <w:sz w:val="24"/>
+          <w:szCs w:val="24"/>
+          <w:lang w:val="en-US"/>
+        </w:rPr>
+        <w:t xml:space="preserve"> must be divided equally across the week</w:t>
+      </w:r>
+    </w:p>
+    <w:p>
+      <w:pPr>
+        <w:pStyle w:val="ListParagraph"/>
+        <w:numPr>
+          <w:ilvl w:val="0"/>
+          <w:numId w:val="10"/>
+        </w:numPr>
+        <w:rPr>
+          <w:sz w:val="24"/>
+          <w:szCs w:val="24"/>
+          <w:lang w:val="en-US"/>
+        </w:rPr>
+      </w:pPr>
+      <w:proofErr w:type="spellStart"/>
+      <w:r>
+        <w:rPr>
+          <w:sz w:val="24"/>
+          <w:szCs w:val="24"/>
+          <w:lang w:val="en-US"/>
+        </w:rPr>
+        <w:t>NFR</w:t>
+      </w:r>
+      <w:proofErr w:type="spellEnd"/>
+      <w:r>
+        <w:rPr>
+          <w:sz w:val="24"/>
+          <w:szCs w:val="24"/>
+          <w:lang w:val="en-US"/>
+        </w:rPr>
+        <w:t>-1</w:t>
+      </w:r>
+      <w:r>
+        <w:rPr>
+          <w:sz w:val="24"/>
+          <w:szCs w:val="24"/>
+          <w:lang w:val="en-US"/>
+        </w:rPr>
+        <w:t>2</w:t>
+      </w:r>
+      <w:r>
+        <w:rPr>
+          <w:sz w:val="24"/>
+          <w:szCs w:val="24"/>
+          <w:lang w:val="en-US"/>
+        </w:rPr>
+        <w:t>(</w:t>
+      </w:r>
+      <w:r>
+        <w:rPr>
+          <w:sz w:val="24"/>
+          <w:szCs w:val="24"/>
+          <w:lang w:val="en-US"/>
+        </w:rPr>
+        <w:t>C</w:t>
+      </w:r>
+      <w:r>
+        <w:rPr>
+          <w:sz w:val="24"/>
+          <w:szCs w:val="24"/>
+          <w:lang w:val="en-US"/>
+        </w:rPr>
+        <w:t>): Automatic Scheduler:</w:t>
+      </w:r>
+      <w:r>
+        <w:rPr>
+          <w:sz w:val="24"/>
+          <w:szCs w:val="24"/>
+          <w:lang w:val="en-US"/>
+        </w:rPr>
+        <w:t xml:space="preserve"> Fast Process: less than 30 seconds</w:t>
+      </w:r>
+    </w:p>
+    <w:p>
+      <w:pPr>
+        <w:pBdr>
+          <w:top w:val="single" w:sz="6" w:space="2" w:color="1473FF"/>
+        </w:pBdr>
+        <w:spacing w:before="300" w:after="0"/>
+        <w:outlineLvl w:val="2"/>
+        <w:rPr>
+          <w:rFonts w:ascii="Calibri" w:eastAsia="Times New Roman" w:hAnsi="Calibri" w:cs="Times New Roman"/>
+          <w:caps/>
+          <w:color w:val="003788"/>
+          <w:spacing w:val="15"/>
+          <w:sz w:val="24"/>
+          <w:szCs w:val="24"/>
+          <w:lang w:val="en-US"/>
+        </w:rPr>
+      </w:pPr>
+      <w:bookmarkStart w:id="8" w:name="_Toc100175771"/>
+      <w:bookmarkStart w:id="9" w:name="_Toc103509281"/>
+      <w:bookmarkStart w:id="10" w:name="_Toc104217264"/>
+      <w:r>
+        <w:rPr>
+          <w:rFonts w:ascii="Calibri" w:eastAsia="Times New Roman" w:hAnsi="Calibri" w:cs="Times New Roman"/>
+          <w:caps/>
+          <w:color w:val="003788"/>
+          <w:spacing w:val="15"/>
+          <w:sz w:val="24"/>
+          <w:szCs w:val="24"/>
+          <w:lang w:val="en-US"/>
+        </w:rPr>
+        <w:t>functional requirements</w:t>
+      </w:r>
+      <w:bookmarkEnd w:id="8"/>
+      <w:bookmarkEnd w:id="9"/>
+      <w:bookmarkEnd w:id="10"/>
     </w:p>
     <w:p>
       <w:pPr>
@@ -820,12 +1947,15 @@
           <w:lang w:val="en-US"/>
         </w:rPr>
       </w:pPr>
-      <w:r>
-        <w:rPr>
-          <w:lang w:val="en-US"/>
-        </w:rPr>
+      <w:bookmarkStart w:id="11" w:name="_Toc104217265"/>
+      <w:r>
+        <w:rPr>
+          <w:lang w:val="en-US"/>
+        </w:rPr>
+        <w:lastRenderedPageBreak/>
         <w:t>Work division</w:t>
       </w:r>
+      <w:bookmarkEnd w:id="11"/>
     </w:p>
     <w:p>
       <w:pPr>
@@ -978,13 +2108,14 @@
           <w:lang w:val="en-US"/>
         </w:rPr>
       </w:pPr>
-      <w:r>
-        <w:rPr>
-          <w:lang w:val="en-US"/>
-        </w:rPr>
-        <w:lastRenderedPageBreak/>
+      <w:bookmarkStart w:id="12" w:name="_Toc104217266"/>
+      <w:r>
+        <w:rPr>
+          <w:lang w:val="en-US"/>
+        </w:rPr>
         <w:t>Use cases</w:t>
       </w:r>
+      <w:bookmarkEnd w:id="12"/>
     </w:p>
     <w:p>
       <w:pPr>
@@ -1018,8 +2149,9 @@
           <w:lang w:val="en-US"/>
         </w:rPr>
       </w:pPr>
-      <w:bookmarkStart w:id="6" w:name="_Toc100175772"/>
-      <w:bookmarkStart w:id="7" w:name="_Toc103509282"/>
+      <w:bookmarkStart w:id="13" w:name="_Toc100175772"/>
+      <w:bookmarkStart w:id="14" w:name="_Toc103509282"/>
+      <w:bookmarkStart w:id="15" w:name="_Toc104217267"/>
       <w:r>
         <w:rPr>
           <w:rFonts w:ascii="Calibri" w:eastAsia="Times New Roman" w:hAnsi="Calibri" w:cs="Times New Roman"/>
@@ -1030,8 +2162,8 @@
         </w:rPr>
         <w:t>UC-2</w:t>
       </w:r>
-      <w:bookmarkEnd w:id="6"/>
-      <w:bookmarkEnd w:id="7"/>
+      <w:bookmarkEnd w:id="13"/>
+      <w:bookmarkEnd w:id="14"/>
       <w:r>
         <w:rPr>
           <w:rFonts w:ascii="Calibri" w:eastAsia="Times New Roman" w:hAnsi="Calibri" w:cs="Times New Roman"/>
@@ -1042,6 +2174,7 @@
         </w:rPr>
         <w:t>8</w:t>
       </w:r>
+      <w:bookmarkEnd w:id="15"/>
       <w:r>
         <w:rPr>
           <w:rFonts w:ascii="Calibri" w:eastAsia="Times New Roman" w:hAnsi="Calibri" w:cs="Times New Roman"/>
@@ -1348,6 +2481,7 @@
           <w:lang w:val="en-US"/>
         </w:rPr>
       </w:pPr>
+      <w:bookmarkStart w:id="16" w:name="_Toc104217268"/>
       <w:r>
         <w:rPr>
           <w:rFonts w:ascii="Calibri" w:eastAsia="Times New Roman" w:hAnsi="Calibri" w:cs="Times New Roman"/>
@@ -1356,18 +2490,9 @@
           <w:spacing w:val="15"/>
           <w:lang w:val="en-US"/>
         </w:rPr>
-        <w:t>UC-2</w:t>
-      </w:r>
-      <w:r>
-        <w:rPr>
-          <w:rFonts w:ascii="Calibri" w:eastAsia="Times New Roman" w:hAnsi="Calibri" w:cs="Times New Roman"/>
-          <w:caps/>
-          <w:color w:val="003788"/>
-          <w:spacing w:val="15"/>
-          <w:lang w:val="en-US"/>
-        </w:rPr>
-        <w:t>9</w:t>
-      </w:r>
+        <w:t>UC-29</w:t>
+      </w:r>
+      <w:bookmarkEnd w:id="16"/>
       <w:r>
         <w:rPr>
           <w:rFonts w:ascii="Calibri" w:eastAsia="Times New Roman" w:hAnsi="Calibri" w:cs="Times New Roman"/>
@@ -1562,7 +2687,8 @@
           <w:lang w:val="en-US"/>
         </w:rPr>
       </w:pPr>
-      <w:bookmarkStart w:id="8" w:name="_Toc103509285"/>
+      <w:bookmarkStart w:id="17" w:name="_Toc103509285"/>
+      <w:bookmarkStart w:id="18" w:name="_Toc104217269"/>
       <w:r>
         <w:rPr>
           <w:sz w:val="32"/>
@@ -1587,7 +2713,8 @@
         </w:rPr>
         <w:t>Plan</w:t>
       </w:r>
-      <w:bookmarkEnd w:id="8"/>
+      <w:bookmarkEnd w:id="17"/>
+      <w:bookmarkEnd w:id="18"/>
     </w:p>
     <w:p>
       <w:pPr>
@@ -1607,6 +2734,7 @@
           <w:lang w:val="en-US"/>
         </w:rPr>
       </w:pPr>
+      <w:bookmarkStart w:id="19" w:name="_Toc104217270"/>
       <w:r>
         <w:rPr>
           <w:sz w:val="22"/>
@@ -1615,6 +2743,7 @@
         </w:rPr>
         <w:t>Introduction</w:t>
       </w:r>
+      <w:bookmarkEnd w:id="19"/>
     </w:p>
     <w:p>
       <w:pPr>
@@ -1698,6 +2827,7 @@
           <w:lang w:val="en-US"/>
         </w:rPr>
       </w:pPr>
+      <w:bookmarkStart w:id="20" w:name="_Toc104217271"/>
       <w:r>
         <w:rPr>
           <w:sz w:val="22"/>
@@ -1720,6 +2850,7 @@
         </w:rPr>
         <w:t>use case</w:t>
       </w:r>
+      <w:bookmarkEnd w:id="20"/>
     </w:p>
     <w:p>
       <w:pPr>
@@ -1742,32 +2873,22 @@
           <w:lang w:val="en-US"/>
         </w:rPr>
       </w:pPr>
-      <w:bookmarkStart w:id="9" w:name="_Toc103509286"/>
-      <w:r>
-        <w:rPr>
-          <w:lang w:val="en-US"/>
-        </w:rPr>
-        <w:t>UC-2</w:t>
-      </w:r>
-      <w:r>
-        <w:rPr>
-          <w:lang w:val="en-US"/>
-        </w:rPr>
-        <w:t>8</w:t>
-      </w:r>
-      <w:r>
-        <w:rPr>
-          <w:lang w:val="en-US"/>
-        </w:rPr>
-        <w:t xml:space="preserve">: </w:t>
-      </w:r>
-      <w:bookmarkEnd w:id="9"/>
+      <w:bookmarkStart w:id="21" w:name="_Toc103509286"/>
+      <w:bookmarkStart w:id="22" w:name="_Toc104217272"/>
+      <w:r>
+        <w:rPr>
+          <w:lang w:val="en-US"/>
+        </w:rPr>
+        <w:t xml:space="preserve">UC-28: </w:t>
+      </w:r>
+      <w:bookmarkEnd w:id="21"/>
       <w:r>
         <w:rPr>
           <w:lang w:val="en-US"/>
         </w:rPr>
         <w:t>Creating an automatic schedule</w:t>
       </w:r>
+      <w:bookmarkEnd w:id="22"/>
     </w:p>
     <w:tbl>
       <w:tblPr>
@@ -1907,13 +3028,7 @@
               <w:rPr>
                 <w:lang w:val="en-US"/>
               </w:rPr>
-              <w:t>TC-</w:t>
-            </w:r>
-            <w:r>
-              <w:rPr>
-                <w:lang w:val="en-US"/>
-              </w:rPr>
-              <w:t>32</w:t>
+              <w:t>TC-32</w:t>
             </w:r>
           </w:p>
         </w:tc>
@@ -1951,19 +3066,7 @@
               <w:rPr>
                 <w:lang w:val="en-US"/>
               </w:rPr>
-              <w:t>On the “</w:t>
-            </w:r>
-            <w:r>
-              <w:rPr>
-                <w:lang w:val="en-US"/>
-              </w:rPr>
-              <w:t>Manage Employees</w:t>
-            </w:r>
-            <w:r>
-              <w:rPr>
-                <w:lang w:val="en-US"/>
-              </w:rPr>
-              <w:t xml:space="preserve">” </w:t>
+              <w:t xml:space="preserve">On the “Manage Employees” </w:t>
             </w:r>
             <w:r>
               <w:rPr>
@@ -2050,6 +3153,7 @@
           <w:lang w:val="en-US"/>
         </w:rPr>
       </w:pPr>
+      <w:bookmarkStart w:id="23" w:name="_Toc104217273"/>
       <w:r>
         <w:rPr>
           <w:lang w:val="en-US"/>
@@ -2060,14 +3164,9 @@
         <w:rPr>
           <w:lang w:val="en-US"/>
         </w:rPr>
-        <w:t xml:space="preserve"> </w:t>
-      </w:r>
-      <w:r>
-        <w:rPr>
-          <w:lang w:val="en-US"/>
-        </w:rPr>
-        <w:t>Assigning an image to an inventory item</w:t>
-      </w:r>
+        <w:t xml:space="preserve"> Assigning an image to an inventory item</w:t>
+      </w:r>
+      <w:bookmarkEnd w:id="23"/>
     </w:p>
     <w:tbl>
       <w:tblPr>
@@ -2207,13 +3306,7 @@
               <w:rPr>
                 <w:lang w:val="en-US"/>
               </w:rPr>
-              <w:t>TC-3</w:t>
-            </w:r>
-            <w:r>
-              <w:rPr>
-                <w:lang w:val="en-US"/>
-              </w:rPr>
-              <w:t>3</w:t>
+              <w:t>TC-33</w:t>
             </w:r>
           </w:p>
         </w:tc>
@@ -2711,6 +3804,95 @@
     </w:lvl>
   </w:abstractNum>
   <w:abstractNum w:abstractNumId="4" w15:restartNumberingAfterBreak="0">
+    <w:nsid w:val="34A3179D"/>
+    <w:multiLevelType w:val="hybridMultilevel"/>
+    <w:tmpl w:val="2F28A108"/>
+    <w:lvl w:ilvl="0" w:tplc="160E9380">
+      <w:start w:val="1"/>
+      <w:numFmt w:val="decimal"/>
+      <w:lvlText w:val="%1."/>
+      <w:lvlJc w:val="left"/>
+      <w:pPr>
+        <w:ind w:left="720" w:hanging="360"/>
+      </w:pPr>
+      <w:rPr>
+        <w:rFonts w:hint="default"/>
+      </w:rPr>
+    </w:lvl>
+    <w:lvl w:ilvl="1" w:tplc="04090019" w:tentative="1">
+      <w:start w:val="1"/>
+      <w:numFmt w:val="lowerLetter"/>
+      <w:lvlText w:val="%2."/>
+      <w:lvlJc w:val="left"/>
+      <w:pPr>
+        <w:ind w:left="1440" w:hanging="360"/>
+      </w:pPr>
+    </w:lvl>
+    <w:lvl w:ilvl="2" w:tplc="0409001B" w:tentative="1">
+      <w:start w:val="1"/>
+      <w:numFmt w:val="lowerRoman"/>
+      <w:lvlText w:val="%3."/>
+      <w:lvlJc w:val="right"/>
+      <w:pPr>
+        <w:ind w:left="2160" w:hanging="180"/>
+      </w:pPr>
+    </w:lvl>
+    <w:lvl w:ilvl="3" w:tplc="0409000F" w:tentative="1">
+      <w:start w:val="1"/>
+      <w:numFmt w:val="decimal"/>
+      <w:lvlText w:val="%4."/>
+      <w:lvlJc w:val="left"/>
+      <w:pPr>
+        <w:ind w:left="2880" w:hanging="360"/>
+      </w:pPr>
+    </w:lvl>
+    <w:lvl w:ilvl="4" w:tplc="04090019" w:tentative="1">
+      <w:start w:val="1"/>
+      <w:numFmt w:val="lowerLetter"/>
+      <w:lvlText w:val="%5."/>
+      <w:lvlJc w:val="left"/>
+      <w:pPr>
+        <w:ind w:left="3600" w:hanging="360"/>
+      </w:pPr>
+    </w:lvl>
+    <w:lvl w:ilvl="5" w:tplc="0409001B" w:tentative="1">
+      <w:start w:val="1"/>
+      <w:numFmt w:val="lowerRoman"/>
+      <w:lvlText w:val="%6."/>
+      <w:lvlJc w:val="right"/>
+      <w:pPr>
+        <w:ind w:left="4320" w:hanging="180"/>
+      </w:pPr>
+    </w:lvl>
+    <w:lvl w:ilvl="6" w:tplc="0409000F" w:tentative="1">
+      <w:start w:val="1"/>
+      <w:numFmt w:val="decimal"/>
+      <w:lvlText w:val="%7."/>
+      <w:lvlJc w:val="left"/>
+      <w:pPr>
+        <w:ind w:left="5040" w:hanging="360"/>
+      </w:pPr>
+    </w:lvl>
+    <w:lvl w:ilvl="7" w:tplc="04090019" w:tentative="1">
+      <w:start w:val="1"/>
+      <w:numFmt w:val="lowerLetter"/>
+      <w:lvlText w:val="%8."/>
+      <w:lvlJc w:val="left"/>
+      <w:pPr>
+        <w:ind w:left="5760" w:hanging="360"/>
+      </w:pPr>
+    </w:lvl>
+    <w:lvl w:ilvl="8" w:tplc="0409001B" w:tentative="1">
+      <w:start w:val="1"/>
+      <w:numFmt w:val="lowerRoman"/>
+      <w:lvlText w:val="%9."/>
+      <w:lvlJc w:val="right"/>
+      <w:pPr>
+        <w:ind w:left="6480" w:hanging="180"/>
+      </w:pPr>
+    </w:lvl>
+  </w:abstractNum>
+  <w:abstractNum w:abstractNumId="5" w15:restartNumberingAfterBreak="0">
     <w:nsid w:val="638D5357"/>
     <w:multiLevelType w:val="hybridMultilevel"/>
     <w:tmpl w:val="DDFE0AF2"/>
@@ -2799,7 +3981,185 @@
       </w:pPr>
     </w:lvl>
   </w:abstractNum>
-  <w:abstractNum w:abstractNumId="5" w15:restartNumberingAfterBreak="0">
+  <w:abstractNum w:abstractNumId="6" w15:restartNumberingAfterBreak="0">
+    <w:nsid w:val="6D727242"/>
+    <w:multiLevelType w:val="hybridMultilevel"/>
+    <w:tmpl w:val="BBA2C318"/>
+    <w:lvl w:ilvl="0" w:tplc="F43A2110">
+      <w:start w:val="1"/>
+      <w:numFmt w:val="decimal"/>
+      <w:lvlText w:val="%1."/>
+      <w:lvlJc w:val="left"/>
+      <w:pPr>
+        <w:ind w:left="720" w:hanging="360"/>
+      </w:pPr>
+      <w:rPr>
+        <w:rFonts w:hint="default"/>
+      </w:rPr>
+    </w:lvl>
+    <w:lvl w:ilvl="1" w:tplc="04090019" w:tentative="1">
+      <w:start w:val="1"/>
+      <w:numFmt w:val="lowerLetter"/>
+      <w:lvlText w:val="%2."/>
+      <w:lvlJc w:val="left"/>
+      <w:pPr>
+        <w:ind w:left="1440" w:hanging="360"/>
+      </w:pPr>
+    </w:lvl>
+    <w:lvl w:ilvl="2" w:tplc="0409001B" w:tentative="1">
+      <w:start w:val="1"/>
+      <w:numFmt w:val="lowerRoman"/>
+      <w:lvlText w:val="%3."/>
+      <w:lvlJc w:val="right"/>
+      <w:pPr>
+        <w:ind w:left="2160" w:hanging="180"/>
+      </w:pPr>
+    </w:lvl>
+    <w:lvl w:ilvl="3" w:tplc="0409000F" w:tentative="1">
+      <w:start w:val="1"/>
+      <w:numFmt w:val="decimal"/>
+      <w:lvlText w:val="%4."/>
+      <w:lvlJc w:val="left"/>
+      <w:pPr>
+        <w:ind w:left="2880" w:hanging="360"/>
+      </w:pPr>
+    </w:lvl>
+    <w:lvl w:ilvl="4" w:tplc="04090019" w:tentative="1">
+      <w:start w:val="1"/>
+      <w:numFmt w:val="lowerLetter"/>
+      <w:lvlText w:val="%5."/>
+      <w:lvlJc w:val="left"/>
+      <w:pPr>
+        <w:ind w:left="3600" w:hanging="360"/>
+      </w:pPr>
+    </w:lvl>
+    <w:lvl w:ilvl="5" w:tplc="0409001B" w:tentative="1">
+      <w:start w:val="1"/>
+      <w:numFmt w:val="lowerRoman"/>
+      <w:lvlText w:val="%6."/>
+      <w:lvlJc w:val="right"/>
+      <w:pPr>
+        <w:ind w:left="4320" w:hanging="180"/>
+      </w:pPr>
+    </w:lvl>
+    <w:lvl w:ilvl="6" w:tplc="0409000F" w:tentative="1">
+      <w:start w:val="1"/>
+      <w:numFmt w:val="decimal"/>
+      <w:lvlText w:val="%7."/>
+      <w:lvlJc w:val="left"/>
+      <w:pPr>
+        <w:ind w:left="5040" w:hanging="360"/>
+      </w:pPr>
+    </w:lvl>
+    <w:lvl w:ilvl="7" w:tplc="04090019" w:tentative="1">
+      <w:start w:val="1"/>
+      <w:numFmt w:val="lowerLetter"/>
+      <w:lvlText w:val="%8."/>
+      <w:lvlJc w:val="left"/>
+      <w:pPr>
+        <w:ind w:left="5760" w:hanging="360"/>
+      </w:pPr>
+    </w:lvl>
+    <w:lvl w:ilvl="8" w:tplc="0409001B" w:tentative="1">
+      <w:start w:val="1"/>
+      <w:numFmt w:val="lowerRoman"/>
+      <w:lvlText w:val="%9."/>
+      <w:lvlJc w:val="right"/>
+      <w:pPr>
+        <w:ind w:left="6480" w:hanging="180"/>
+      </w:pPr>
+    </w:lvl>
+  </w:abstractNum>
+  <w:abstractNum w:abstractNumId="7" w15:restartNumberingAfterBreak="0">
+    <w:nsid w:val="71FD562E"/>
+    <w:multiLevelType w:val="hybridMultilevel"/>
+    <w:tmpl w:val="0B1CB386"/>
+    <w:lvl w:ilvl="0" w:tplc="F5C2B25C">
+      <w:start w:val="1"/>
+      <w:numFmt w:val="decimal"/>
+      <w:lvlText w:val="%1."/>
+      <w:lvlJc w:val="left"/>
+      <w:pPr>
+        <w:ind w:left="720" w:hanging="360"/>
+      </w:pPr>
+      <w:rPr>
+        <w:rFonts w:hint="default"/>
+      </w:rPr>
+    </w:lvl>
+    <w:lvl w:ilvl="1" w:tplc="04090019" w:tentative="1">
+      <w:start w:val="1"/>
+      <w:numFmt w:val="lowerLetter"/>
+      <w:lvlText w:val="%2."/>
+      <w:lvlJc w:val="left"/>
+      <w:pPr>
+        <w:ind w:left="1440" w:hanging="360"/>
+      </w:pPr>
+    </w:lvl>
+    <w:lvl w:ilvl="2" w:tplc="0409001B" w:tentative="1">
+      <w:start w:val="1"/>
+      <w:numFmt w:val="lowerRoman"/>
+      <w:lvlText w:val="%3."/>
+      <w:lvlJc w:val="right"/>
+      <w:pPr>
+        <w:ind w:left="2160" w:hanging="180"/>
+      </w:pPr>
+    </w:lvl>
+    <w:lvl w:ilvl="3" w:tplc="0409000F" w:tentative="1">
+      <w:start w:val="1"/>
+      <w:numFmt w:val="decimal"/>
+      <w:lvlText w:val="%4."/>
+      <w:lvlJc w:val="left"/>
+      <w:pPr>
+        <w:ind w:left="2880" w:hanging="360"/>
+      </w:pPr>
+    </w:lvl>
+    <w:lvl w:ilvl="4" w:tplc="04090019" w:tentative="1">
+      <w:start w:val="1"/>
+      <w:numFmt w:val="lowerLetter"/>
+      <w:lvlText w:val="%5."/>
+      <w:lvlJc w:val="left"/>
+      <w:pPr>
+        <w:ind w:left="3600" w:hanging="360"/>
+      </w:pPr>
+    </w:lvl>
+    <w:lvl w:ilvl="5" w:tplc="0409001B" w:tentative="1">
+      <w:start w:val="1"/>
+      <w:numFmt w:val="lowerRoman"/>
+      <w:lvlText w:val="%6."/>
+      <w:lvlJc w:val="right"/>
+      <w:pPr>
+        <w:ind w:left="4320" w:hanging="180"/>
+      </w:pPr>
+    </w:lvl>
+    <w:lvl w:ilvl="6" w:tplc="0409000F" w:tentative="1">
+      <w:start w:val="1"/>
+      <w:numFmt w:val="decimal"/>
+      <w:lvlText w:val="%7."/>
+      <w:lvlJc w:val="left"/>
+      <w:pPr>
+        <w:ind w:left="5040" w:hanging="360"/>
+      </w:pPr>
+    </w:lvl>
+    <w:lvl w:ilvl="7" w:tplc="04090019" w:tentative="1">
+      <w:start w:val="1"/>
+      <w:numFmt w:val="lowerLetter"/>
+      <w:lvlText w:val="%8."/>
+      <w:lvlJc w:val="left"/>
+      <w:pPr>
+        <w:ind w:left="5760" w:hanging="360"/>
+      </w:pPr>
+    </w:lvl>
+    <w:lvl w:ilvl="8" w:tplc="0409001B" w:tentative="1">
+      <w:start w:val="1"/>
+      <w:numFmt w:val="lowerRoman"/>
+      <w:lvlText w:val="%9."/>
+      <w:lvlJc w:val="right"/>
+      <w:pPr>
+        <w:ind w:left="6480" w:hanging="180"/>
+      </w:pPr>
+    </w:lvl>
+  </w:abstractNum>
+  <w:abstractNum w:abstractNumId="8" w15:restartNumberingAfterBreak="0">
     <w:nsid w:val="75336EC6"/>
     <w:multiLevelType w:val="hybridMultilevel"/>
     <w:tmpl w:val="B7769B96"/>
@@ -2888,7 +4248,7 @@
       </w:pPr>
     </w:lvl>
   </w:abstractNum>
-  <w:abstractNum w:abstractNumId="6" w15:restartNumberingAfterBreak="0">
+  <w:abstractNum w:abstractNumId="9" w15:restartNumberingAfterBreak="0">
     <w:nsid w:val="764500C1"/>
     <w:multiLevelType w:val="hybridMultilevel"/>
     <w:tmpl w:val="92229642"/>
@@ -2984,19 +4344,28 @@
     <w:abstractNumId w:val="0"/>
   </w:num>
   <w:num w:numId="3" w16cid:durableId="1878006237">
-    <w:abstractNumId w:val="6"/>
+    <w:abstractNumId w:val="9"/>
   </w:num>
   <w:num w:numId="4" w16cid:durableId="1210262438">
     <w:abstractNumId w:val="3"/>
   </w:num>
   <w:num w:numId="5" w16cid:durableId="1020544755">
-    <w:abstractNumId w:val="5"/>
+    <w:abstractNumId w:val="8"/>
   </w:num>
   <w:num w:numId="6" w16cid:durableId="1646811474">
     <w:abstractNumId w:val="1"/>
   </w:num>
   <w:num w:numId="7" w16cid:durableId="479998738">
+    <w:abstractNumId w:val="5"/>
+  </w:num>
+  <w:num w:numId="8" w16cid:durableId="1873573528">
+    <w:abstractNumId w:val="6"/>
+  </w:num>
+  <w:num w:numId="9" w16cid:durableId="1595936208">
     <w:abstractNumId w:val="4"/>
+  </w:num>
+  <w:num w:numId="10" w16cid:durableId="1796944745">
+    <w:abstractNumId w:val="7"/>
   </w:num>
 </w:numbering>
 </file>
@@ -3628,6 +4997,55 @@
       </w:tcPr>
     </w:tblStylePr>
   </w:style>
+  <w:style w:type="paragraph" w:styleId="TOC1">
+    <w:name w:val="toc 1"/>
+    <w:basedOn w:val="Normal"/>
+    <w:next w:val="Normal"/>
+    <w:autoRedefine/>
+    <w:uiPriority w:val="39"/>
+    <w:unhideWhenUsed/>
+    <w:rsid w:val="00BA03B2"/>
+    <w:pPr>
+      <w:spacing w:after="100"/>
+    </w:pPr>
+  </w:style>
+  <w:style w:type="paragraph" w:styleId="TOC2">
+    <w:name w:val="toc 2"/>
+    <w:basedOn w:val="Normal"/>
+    <w:next w:val="Normal"/>
+    <w:autoRedefine/>
+    <w:uiPriority w:val="39"/>
+    <w:unhideWhenUsed/>
+    <w:rsid w:val="00BA03B2"/>
+    <w:pPr>
+      <w:spacing w:after="100"/>
+      <w:ind w:left="200"/>
+    </w:pPr>
+  </w:style>
+  <w:style w:type="paragraph" w:styleId="TOC3">
+    <w:name w:val="toc 3"/>
+    <w:basedOn w:val="Normal"/>
+    <w:next w:val="Normal"/>
+    <w:autoRedefine/>
+    <w:uiPriority w:val="39"/>
+    <w:unhideWhenUsed/>
+    <w:rsid w:val="00BA03B2"/>
+    <w:pPr>
+      <w:spacing w:after="100"/>
+      <w:ind w:left="400"/>
+    </w:pPr>
+  </w:style>
+  <w:style w:type="character" w:styleId="Hyperlink">
+    <w:name w:val="Hyperlink"/>
+    <w:basedOn w:val="DefaultParagraphFont"/>
+    <w:uiPriority w:val="99"/>
+    <w:unhideWhenUsed/>
+    <w:rsid w:val="00BA03B2"/>
+    <w:rPr>
+      <w:color w:val="0563C1" w:themeColor="hyperlink"/>
+      <w:u w:val="single"/>
+    </w:rPr>
+  </w:style>
 </w:styles>
 </file>
 

</xml_diff>